<commit_message>
Update & Add SCM Project Presentation (Slide)
For SCM Project
</commit_message>
<xml_diff>
--- a/CMP - OUT/YGD_CMP_V1.0.docx
+++ b/CMP - OUT/YGD_CMP_V1.0.docx
@@ -7003,7 +7003,16 @@
         </w:rPr>
       </w:pPr>
       <w:r>
-        <w:t>This SCM Plan defines the configuration management policies and procedures required for this project.  This plan has been developed early in the lifecycle to ensure the control of changes as soon as the project requirements are approved.  This plan addresses activities that are platform independent, such as identifying the items that will be placed under configuration management.  As the project progresses through the lifecycle stages, the plan is expanded to reflect platform specific activities.</w:t>
+        <w:t xml:space="preserve">This SCM Plan defines the configuration management policies </w:t>
+      </w:r>
+      <w:r>
+        <w:rPr>
+          <w:lang w:val="en-US"/>
+        </w:rPr>
+        <w:t xml:space="preserve"> </w:t>
+      </w:r>
+      <w:r>
+        <w:t>and procedures required for this project.  This plan has been developed early in the lifecycle to ensure the control of changes as soon as the project requirements are approved.  This plan addresses activities that are platform independent, such as identifying the items that will be placed under configuration management.  As the project progresses through the lifecycle stages, the plan is expanded to reflect platform specific activities.</w:t>
       </w:r>
     </w:p>
     <w:p>
@@ -10950,7 +10959,114 @@
           <w:lang w:val="en-US"/>
         </w:rPr>
         <w:pict>
-          <v:rect id="_x0000_s1052" style="position:absolute;margin-left:91.8pt;margin-top:10.25pt;width:282.25pt;height:104.25pt;z-index:251669504"/>
+          <v:group id="_x0000_s1062" style="position:absolute;margin-left:91.8pt;margin-top:10.25pt;width:282.25pt;height:104.25pt;z-index:251679744" coordorigin="3527,11225" coordsize="5645,2085">
+            <v:rect id="_x0000_s1052" style="position:absolute;left:3527;top:11225;width:5645;height:2085"/>
+            <v:shapetype id="_x0000_t202" coordsize="21600,21600" o:spt="202" path="m,l,21600r21600,l21600,xe">
+              <v:stroke joinstyle="miter"/>
+              <v:path gradientshapeok="t" o:connecttype="rect"/>
+            </v:shapetype>
+            <v:shape id="_x0000_s1053" type="#_x0000_t202" style="position:absolute;left:4659;top:11894;width:3466;height:721;mso-width-relative:margin;mso-height-relative:margin">
+              <v:textbox style="mso-next-textbox:#_x0000_s1053">
+                <w:txbxContent>
+                  <w:p>
+                    <w:pPr>
+                      <w:rPr>
+                        <w:sz w:val="48"/>
+                      </w:rPr>
+                    </w:pPr>
+                    <w:r>
+                      <w:rPr>
+                        <w:sz w:val="48"/>
+                      </w:rPr>
+                      <w:t>YGD_SRS_V1.0</w:t>
+                    </w:r>
+                  </w:p>
+                </w:txbxContent>
+              </v:textbox>
+            </v:shape>
+            <v:shape id="_x0000_s1054" type="#_x0000_t202" style="position:absolute;left:3922;top:12778;width:1457;height:367" stroked="f">
+              <v:textbox style="mso-next-textbox:#_x0000_s1054">
+                <w:txbxContent>
+                  <w:p>
+                    <w:pPr>
+                      <w:rPr>
+                        <w:sz w:val="18"/>
+                        <w:szCs w:val="16"/>
+                        <w:lang w:val="en-US"/>
+                      </w:rPr>
+                    </w:pPr>
+                    <w:r>
+                      <w:rPr>
+                        <w:sz w:val="18"/>
+                        <w:szCs w:val="16"/>
+                        <w:lang w:val="en-US"/>
+                      </w:rPr>
+                      <w:t>Project Name</w:t>
+                    </w:r>
+                  </w:p>
+                </w:txbxContent>
+              </v:textbox>
+            </v:shape>
+            <v:shape id="_x0000_s1056" type="#_x0000_t202" style="position:absolute;left:5561;top:11286;width:1457;height:367" stroked="f">
+              <v:textbox style="mso-next-textbox:#_x0000_s1056">
+                <w:txbxContent>
+                  <w:p>
+                    <w:pPr>
+                      <w:rPr>
+                        <w:sz w:val="20"/>
+                        <w:szCs w:val="16"/>
+                        <w:lang w:val="en-US"/>
+                      </w:rPr>
+                    </w:pPr>
+                    <w:r>
+                      <w:rPr>
+                        <w:sz w:val="20"/>
+                        <w:szCs w:val="16"/>
+                        <w:lang w:val="en-US"/>
+                      </w:rPr>
+                      <w:t>Abbreviation</w:t>
+                    </w:r>
+                  </w:p>
+                </w:txbxContent>
+              </v:textbox>
+            </v:shape>
+            <v:shape id="_x0000_s1057" type="#_x0000_t202" style="position:absolute;left:8004;top:12778;width:1035;height:367" stroked="f">
+              <v:textbox style="mso-next-textbox:#_x0000_s1057">
+                <w:txbxContent>
+                  <w:p>
+                    <w:pPr>
+                      <w:rPr>
+                        <w:sz w:val="20"/>
+                        <w:szCs w:val="16"/>
+                        <w:lang w:val="en-US"/>
+                      </w:rPr>
+                    </w:pPr>
+                    <w:r>
+                      <w:rPr>
+                        <w:sz w:val="20"/>
+                        <w:szCs w:val="16"/>
+                        <w:lang w:val="en-US"/>
+                      </w:rPr>
+                      <w:t>Version</w:t>
+                    </w:r>
+                  </w:p>
+                </w:txbxContent>
+              </v:textbox>
+            </v:shape>
+            <v:shapetype id="_x0000_t32" coordsize="21600,21600" o:spt="32" o:oned="t" path="m,l21600,21600e" filled="f">
+              <v:path arrowok="t" fillok="f" o:connecttype="none"/>
+              <o:lock v:ext="edit" shapetype="t"/>
+            </v:shapetype>
+            <v:shape id="_x0000_s1058" type="#_x0000_t32" style="position:absolute;left:4750;top:12499;width:315;height:279;flip:y" o:connectortype="straight">
+              <v:stroke endarrow="block"/>
+            </v:shape>
+            <v:shape id="_x0000_s1059" type="#_x0000_t32" style="position:absolute;left:6190;top:11653;width:0;height:432" o:connectortype="straight">
+              <v:stroke endarrow="block"/>
+            </v:shape>
+            <v:shape id="_x0000_s1060" type="#_x0000_t32" style="position:absolute;left:7514;top:12499;width:490;height:279;flip:x y" o:connectortype="straight">
+              <v:stroke endarrow="block"/>
+            </v:shape>
+          </v:group>
         </w:pict>
       </w:r>
     </w:p>
@@ -10963,44 +11079,6 @@
           <w:szCs w:val="24"/>
         </w:rPr>
       </w:pPr>
-      <w:r>
-        <w:rPr>
-          <w:rFonts w:ascii="Times New Roman" w:eastAsia="Times New Roman" w:hAnsi="Times New Roman" w:cs="Times New Roman"/>
-          <w:noProof/>
-          <w:sz w:val="24"/>
-          <w:szCs w:val="24"/>
-          <w:lang w:val="en-US"/>
-        </w:rPr>
-        <w:pict>
-          <v:shapetype id="_x0000_t202" coordsize="21600,21600" o:spt="202" path="m,l,21600r21600,l21600,xe">
-            <v:stroke joinstyle="miter"/>
-            <v:path gradientshapeok="t" o:connecttype="rect"/>
-          </v:shapetype>
-          <v:shape id="_x0000_s1056" type="#_x0000_t202" style="position:absolute;margin-left:193.5pt;margin-top:1.3pt;width:72.85pt;height:18.35pt;z-index:251673600" stroked="f">
-            <v:textbox style="mso-next-textbox:#_x0000_s1056">
-              <w:txbxContent>
-                <w:p>
-                  <w:pPr>
-                    <w:rPr>
-                      <w:sz w:val="20"/>
-                      <w:szCs w:val="16"/>
-                      <w:lang w:val="en-US"/>
-                    </w:rPr>
-                  </w:pPr>
-                  <w:r>
-                    <w:rPr>
-                      <w:sz w:val="20"/>
-                      <w:szCs w:val="16"/>
-                      <w:lang w:val="en-US"/>
-                    </w:rPr>
-                    <w:t>Abbreviation</w:t>
-                  </w:r>
-                </w:p>
-              </w:txbxContent>
-            </v:textbox>
-          </v:shape>
-        </w:pict>
-      </w:r>
     </w:p>
     <w:p>
       <w:pPr>
@@ -11011,24 +11089,6 @@
           <w:szCs w:val="24"/>
         </w:rPr>
       </w:pPr>
-      <w:r>
-        <w:rPr>
-          <w:rFonts w:ascii="Times New Roman" w:eastAsia="Times New Roman" w:hAnsi="Times New Roman" w:cs="Times New Roman"/>
-          <w:noProof/>
-          <w:sz w:val="24"/>
-          <w:szCs w:val="24"/>
-          <w:lang w:val="en-US"/>
-        </w:rPr>
-        <w:pict>
-          <v:shapetype id="_x0000_t32" coordsize="21600,21600" o:spt="32" o:oned="t" path="m,l21600,21600e" filled="f">
-            <v:path arrowok="t" fillok="f" o:connecttype="none"/>
-            <o:lock v:ext="edit" shapetype="t"/>
-          </v:shapetype>
-          <v:shape id="_x0000_s1059" type="#_x0000_t32" style="position:absolute;margin-left:224.95pt;margin-top:7.65pt;width:0;height:21.6pt;z-index:251676672" o:connectortype="straight">
-            <v:stroke endarrow="block"/>
-          </v:shape>
-        </w:pict>
-      </w:r>
     </w:p>
     <w:p>
       <w:pPr>
@@ -11039,36 +11099,6 @@
           <w:szCs w:val="24"/>
         </w:rPr>
       </w:pPr>
-      <w:r>
-        <w:rPr>
-          <w:rFonts w:ascii="Times New Roman" w:eastAsia="Times New Roman" w:hAnsi="Times New Roman" w:cs="Times New Roman"/>
-          <w:noProof/>
-          <w:sz w:val="24"/>
-          <w:szCs w:val="24"/>
-          <w:lang w:eastAsia="zh-TW"/>
-        </w:rPr>
-        <w:pict>
-          <v:shape id="_x0000_s1053" type="#_x0000_t202" style="position:absolute;margin-left:148.4pt;margin-top:7.7pt;width:173.3pt;height:36.05pt;z-index:251671552;mso-width-relative:margin;mso-height-relative:margin">
-            <v:textbox style="mso-next-textbox:#_x0000_s1053">
-              <w:txbxContent>
-                <w:p>
-                  <w:pPr>
-                    <w:rPr>
-                      <w:sz w:val="48"/>
-                    </w:rPr>
-                  </w:pPr>
-                  <w:r>
-                    <w:rPr>
-                      <w:sz w:val="48"/>
-                    </w:rPr>
-                    <w:t>YGD_SRS_V1.0</w:t>
-                  </w:r>
-                </w:p>
-              </w:txbxContent>
-            </v:textbox>
-          </v:shape>
-        </w:pict>
-      </w:r>
     </w:p>
     <w:p>
       <w:pPr>
@@ -11099,34 +11129,6 @@
           <w:szCs w:val="24"/>
         </w:rPr>
       </w:pPr>
-      <w:r>
-        <w:rPr>
-          <w:rFonts w:ascii="Times New Roman" w:eastAsia="Times New Roman" w:hAnsi="Times New Roman" w:cs="Times New Roman"/>
-          <w:noProof/>
-          <w:sz w:val="24"/>
-          <w:szCs w:val="24"/>
-          <w:lang w:val="en-US"/>
-        </w:rPr>
-        <w:pict>
-          <v:shape id="_x0000_s1060" type="#_x0000_t32" style="position:absolute;margin-left:291.15pt;margin-top:1.95pt;width:24.5pt;height:13.95pt;flip:x y;z-index:251677696" o:connectortype="straight">
-            <v:stroke endarrow="block"/>
-          </v:shape>
-        </w:pict>
-      </w:r>
-      <w:r>
-        <w:rPr>
-          <w:rFonts w:ascii="Times New Roman" w:eastAsia="Times New Roman" w:hAnsi="Times New Roman" w:cs="Times New Roman"/>
-          <w:noProof/>
-          <w:sz w:val="24"/>
-          <w:szCs w:val="24"/>
-          <w:lang w:val="en-US"/>
-        </w:rPr>
-        <w:pict>
-          <v:shape id="_x0000_s1058" type="#_x0000_t32" style="position:absolute;margin-left:152.95pt;margin-top:1.95pt;width:15.75pt;height:13.95pt;flip:y;z-index:251675648" o:connectortype="straight">
-            <v:stroke endarrow="block"/>
-          </v:shape>
-        </w:pict>
-      </w:r>
     </w:p>
     <w:p>
       <w:pPr>
@@ -11137,74 +11139,6 @@
           <w:szCs w:val="24"/>
         </w:rPr>
       </w:pPr>
-      <w:r>
-        <w:rPr>
-          <w:rFonts w:ascii="Times New Roman" w:eastAsia="Times New Roman" w:hAnsi="Times New Roman" w:cs="Times New Roman"/>
-          <w:noProof/>
-          <w:sz w:val="24"/>
-          <w:szCs w:val="24"/>
-          <w:lang w:val="en-US"/>
-        </w:rPr>
-        <w:pict>
-          <v:shape id="_x0000_s1057" type="#_x0000_t202" style="position:absolute;margin-left:315.65pt;margin-top:3.9pt;width:51.75pt;height:18.35pt;z-index:251674624" stroked="f">
-            <v:textbox style="mso-next-textbox:#_x0000_s1057">
-              <w:txbxContent>
-                <w:p>
-                  <w:pPr>
-                    <w:rPr>
-                      <w:sz w:val="20"/>
-                      <w:szCs w:val="16"/>
-                      <w:lang w:val="en-US"/>
-                    </w:rPr>
-                  </w:pPr>
-                  <w:r>
-                    <w:rPr>
-                      <w:sz w:val="20"/>
-                      <w:szCs w:val="16"/>
-                      <w:lang w:val="en-US"/>
-                    </w:rPr>
-                    <w:t>Version</w:t>
-                  </w:r>
-                </w:p>
-              </w:txbxContent>
-            </v:textbox>
-          </v:shape>
-        </w:pict>
-      </w:r>
-      <w:r>
-        <w:rPr>
-          <w:rFonts w:ascii="Times New Roman" w:eastAsia="Times New Roman" w:hAnsi="Times New Roman" w:cs="Times New Roman"/>
-          <w:noProof/>
-          <w:sz w:val="24"/>
-          <w:szCs w:val="24"/>
-          <w:lang w:val="en-US"/>
-        </w:rPr>
-        <w:pict>
-          <v:shape id="_x0000_s1054" type="#_x0000_t202" style="position:absolute;margin-left:111.55pt;margin-top:3.9pt;width:72.85pt;height:18.35pt;z-index:251672576" stroked="f">
-            <v:textbox style="mso-next-textbox:#_x0000_s1054">
-              <w:txbxContent>
-                <w:p>
-                  <w:pPr>
-                    <w:rPr>
-                      <w:sz w:val="18"/>
-                      <w:szCs w:val="16"/>
-                      <w:lang w:val="en-US"/>
-                    </w:rPr>
-                  </w:pPr>
-                  <w:r>
-                    <w:rPr>
-                      <w:sz w:val="18"/>
-                      <w:szCs w:val="16"/>
-                      <w:lang w:val="en-US"/>
-                    </w:rPr>
-                    <w:t>Project Name</w:t>
-                  </w:r>
-                </w:p>
-              </w:txbxContent>
-            </v:textbox>
-          </v:shape>
-        </w:pict>
-      </w:r>
     </w:p>
     <w:p>
       <w:pPr>
@@ -20195,7 +20129,7 @@
           <w:szCs w:val="20"/>
           <w:lang w:val="en-US"/>
         </w:rPr>
-        <w:t xml:space="preserve">Saturday </w:t>
+        <w:t xml:space="preserve">Friday </w:t>
       </w:r>
       <w:r>
         <w:rPr>
@@ -21204,7 +21138,17 @@
           <w:szCs w:val="20"/>
           <w:lang w:val="en-US"/>
         </w:rPr>
-        <w:t>which is the Github</w:t>
+        <w:t>which is the GitH</w:t>
+      </w:r>
+      <w:r>
+        <w:rPr>
+          <w:rFonts w:eastAsia="Times New Roman" w:cs="Times New Roman"/>
+          <w:bCs/>
+          <w:color w:val="000000"/>
+          <w:szCs w:val="20"/>
+          <w:lang w:val="en-US"/>
+        </w:rPr>
+        <w:t>ub</w:t>
       </w:r>
     </w:p>
     <w:p>
@@ -25454,7 +25398,7 @@
                 <w:b/>
                 <w:noProof/>
               </w:rPr>
-              <w:t>2</w:t>
+              <w:t>12</w:t>
             </w:r>
             <w:r>
               <w:rPr>
@@ -30844,57 +30788,57 @@
     </dgm:pt>
   </dgm:ptLst>
   <dgm:cxnLst>
-    <dgm:cxn modelId="{5362BF2D-0A90-40CD-8158-82C8A2C38406}" type="presOf" srcId="{179AFC6C-F453-4587-B15A-049CBCAAD498}" destId="{33E029FC-9864-4FF9-A193-EB4A60C83C6F}" srcOrd="0" destOrd="0" presId="urn:microsoft.com/office/officeart/2008/layout/NameandTitleOrganizationalChart"/>
-    <dgm:cxn modelId="{44299B14-93E5-41B4-B1BE-5C8708BDE640}" type="presOf" srcId="{2345B1F2-A240-4139-B672-5E8C45B8E819}" destId="{FC956653-5A2A-4D63-A1D3-FB7072579110}" srcOrd="1" destOrd="0" presId="urn:microsoft.com/office/officeart/2008/layout/NameandTitleOrganizationalChart"/>
-    <dgm:cxn modelId="{3D115C98-9846-4F0D-BC9F-0765725F1FA0}" type="presOf" srcId="{8908743E-73F1-499E-90F0-32F2373B8AD5}" destId="{F7BABC5D-39DA-4B5F-ACF2-C01ACCF09922}" srcOrd="0" destOrd="0" presId="urn:microsoft.com/office/officeart/2008/layout/NameandTitleOrganizationalChart"/>
-    <dgm:cxn modelId="{627F049F-0393-48AA-A86F-88622843EA65}" type="presOf" srcId="{7E11FC63-E900-4370-B337-831715CDADBB}" destId="{F27EB406-C092-41FC-A9BB-6267C991C64C}" srcOrd="0" destOrd="0" presId="urn:microsoft.com/office/officeart/2008/layout/NameandTitleOrganizationalChart"/>
-    <dgm:cxn modelId="{985952AC-DCA3-48D3-94E4-2781B280A82F}" type="presOf" srcId="{B2130711-B269-428F-9DF0-ABF1917F5385}" destId="{F48BD8D1-798A-485B-A940-272F91122DBA}" srcOrd="0" destOrd="0" presId="urn:microsoft.com/office/officeart/2008/layout/NameandTitleOrganizationalChart"/>
-    <dgm:cxn modelId="{EAE8CAF2-854A-47D3-81EE-56C8B0BAF286}" type="presOf" srcId="{8908743E-73F1-499E-90F0-32F2373B8AD5}" destId="{41286120-C22B-453A-92FA-D630E1CFF9D5}" srcOrd="1" destOrd="0" presId="urn:microsoft.com/office/officeart/2008/layout/NameandTitleOrganizationalChart"/>
+    <dgm:cxn modelId="{B4B2483E-1012-4C01-9D8D-8229F597E07D}" type="presOf" srcId="{2E9F41E3-E0D2-4D5D-BE77-E3B2CC09EF02}" destId="{2CAA640F-B1E4-46FD-870A-011B5993999D}" srcOrd="0" destOrd="0" presId="urn:microsoft.com/office/officeart/2008/layout/NameandTitleOrganizationalChart"/>
+    <dgm:cxn modelId="{3008DACA-7FEC-4733-B321-9623DA061FC9}" type="presOf" srcId="{D3CA6914-C46C-4FDC-B083-E53639766455}" destId="{8B31A137-54F9-4F23-94C3-20932CE499B0}" srcOrd="0" destOrd="0" presId="urn:microsoft.com/office/officeart/2008/layout/NameandTitleOrganizationalChart"/>
+    <dgm:cxn modelId="{DAEDDF16-029A-4845-AD7C-0A443C440184}" type="presOf" srcId="{8908743E-73F1-499E-90F0-32F2373B8AD5}" destId="{41286120-C22B-453A-92FA-D630E1CFF9D5}" srcOrd="1" destOrd="0" presId="urn:microsoft.com/office/officeart/2008/layout/NameandTitleOrganizationalChart"/>
+    <dgm:cxn modelId="{EE7DAA6D-966D-4FAF-8C89-736460FF63CD}" type="presOf" srcId="{D3D3F1FA-61EB-4F38-B37D-5A69DC5932F6}" destId="{503388D7-8652-40D8-8847-105F72AF9F34}" srcOrd="0" destOrd="0" presId="urn:microsoft.com/office/officeart/2008/layout/NameandTitleOrganizationalChart"/>
+    <dgm:cxn modelId="{871C12F4-5934-4034-8FDF-311FBBF0342A}" type="presOf" srcId="{F9B93695-B19F-4CC9-B5A7-729A37C29D10}" destId="{0B684150-3748-41B8-9D06-332270282EAA}" srcOrd="1" destOrd="0" presId="urn:microsoft.com/office/officeart/2008/layout/NameandTitleOrganizationalChart"/>
     <dgm:cxn modelId="{F5E6A4EE-C894-42C6-B88E-4D23A78F8C97}" srcId="{2345B1F2-A240-4139-B672-5E8C45B8E819}" destId="{8908743E-73F1-499E-90F0-32F2373B8AD5}" srcOrd="0" destOrd="0" parTransId="{2E9F41E3-E0D2-4D5D-BE77-E3B2CC09EF02}" sibTransId="{7E11FC63-E900-4370-B337-831715CDADBB}"/>
-    <dgm:cxn modelId="{380D30DD-EE71-473F-96BD-0BB15173E644}" type="presOf" srcId="{D3D3F1FA-61EB-4F38-B37D-5A69DC5932F6}" destId="{503388D7-8652-40D8-8847-105F72AF9F34}" srcOrd="0" destOrd="0" presId="urn:microsoft.com/office/officeart/2008/layout/NameandTitleOrganizationalChart"/>
+    <dgm:cxn modelId="{5C843D0C-B240-4B91-8DCC-F5EE3BC96005}" type="presOf" srcId="{7E11FC63-E900-4370-B337-831715CDADBB}" destId="{F27EB406-C092-41FC-A9BB-6267C991C64C}" srcOrd="0" destOrd="0" presId="urn:microsoft.com/office/officeart/2008/layout/NameandTitleOrganizationalChart"/>
     <dgm:cxn modelId="{47729C1E-413B-4281-BAA2-727C06711B15}" srcId="{2345B1F2-A240-4139-B672-5E8C45B8E819}" destId="{4149ABB6-B8C7-4A3A-AE42-5806BC750F07}" srcOrd="1" destOrd="0" parTransId="{B2130711-B269-428F-9DF0-ABF1917F5385}" sibTransId="{D3CA6914-C46C-4FDC-B083-E53639766455}"/>
-    <dgm:cxn modelId="{302D05F6-B793-427C-A849-4D858FF36E16}" type="presOf" srcId="{2345B1F2-A240-4139-B672-5E8C45B8E819}" destId="{39FD009F-D267-4AAC-8D81-AE2F94F90C10}" srcOrd="0" destOrd="0" presId="urn:microsoft.com/office/officeart/2008/layout/NameandTitleOrganizationalChart"/>
-    <dgm:cxn modelId="{D1F76F4B-CD95-437B-A544-37066D27CEE6}" type="presOf" srcId="{F9B93695-B19F-4CC9-B5A7-729A37C29D10}" destId="{6B7C4316-8FD7-429A-A86B-79B66C49265E}" srcOrd="0" destOrd="0" presId="urn:microsoft.com/office/officeart/2008/layout/NameandTitleOrganizationalChart"/>
+    <dgm:cxn modelId="{F148E1B2-D4FA-4B66-98EC-EA3A0417C6E1}" type="presOf" srcId="{2345B1F2-A240-4139-B672-5E8C45B8E819}" destId="{39FD009F-D267-4AAC-8D81-AE2F94F90C10}" srcOrd="0" destOrd="0" presId="urn:microsoft.com/office/officeart/2008/layout/NameandTitleOrganizationalChart"/>
+    <dgm:cxn modelId="{81FE4594-4556-4067-8C92-021C1FD89CFA}" type="presOf" srcId="{4149ABB6-B8C7-4A3A-AE42-5806BC750F07}" destId="{D6B8F72C-A143-4AD3-B374-DA9DA8290A9E}" srcOrd="1" destOrd="0" presId="urn:microsoft.com/office/officeart/2008/layout/NameandTitleOrganizationalChart"/>
+    <dgm:cxn modelId="{8A3F2EB0-6DB3-474F-8F7D-E4C31FD39431}" type="presOf" srcId="{2345B1F2-A240-4139-B672-5E8C45B8E819}" destId="{FC956653-5A2A-4D63-A1D3-FB7072579110}" srcOrd="1" destOrd="0" presId="urn:microsoft.com/office/officeart/2008/layout/NameandTitleOrganizationalChart"/>
     <dgm:cxn modelId="{DE978A52-E33B-4A8B-B184-D18C4FD45007}" srcId="{D3D3F1FA-61EB-4F38-B37D-5A69DC5932F6}" destId="{2345B1F2-A240-4139-B672-5E8C45B8E819}" srcOrd="0" destOrd="0" parTransId="{47C9C536-2587-484E-ADE3-B53026D72442}" sibTransId="{EB5824EB-787E-4F33-8A18-E6BB9D4C60F5}"/>
-    <dgm:cxn modelId="{533CEF23-BD4F-4169-BE58-AC09A9DBB541}" type="presOf" srcId="{D3CA6914-C46C-4FDC-B083-E53639766455}" destId="{8B31A137-54F9-4F23-94C3-20932CE499B0}" srcOrd="0" destOrd="0" presId="urn:microsoft.com/office/officeart/2008/layout/NameandTitleOrganizationalChart"/>
-    <dgm:cxn modelId="{78C0B466-0A93-43C2-BBF7-CB02FA22D594}" type="presOf" srcId="{EB5824EB-787E-4F33-8A18-E6BB9D4C60F5}" destId="{2A6E1207-9AD7-4133-805E-FE9FD08481E1}" srcOrd="0" destOrd="0" presId="urn:microsoft.com/office/officeart/2008/layout/NameandTitleOrganizationalChart"/>
-    <dgm:cxn modelId="{D4EA9274-5E53-43D2-8D46-24E818B0E6D1}" type="presOf" srcId="{4149ABB6-B8C7-4A3A-AE42-5806BC750F07}" destId="{D6B8F72C-A143-4AD3-B374-DA9DA8290A9E}" srcOrd="1" destOrd="0" presId="urn:microsoft.com/office/officeart/2008/layout/NameandTitleOrganizationalChart"/>
     <dgm:cxn modelId="{E8430B7C-9C8A-4634-9F5D-820D6859B2FB}" srcId="{2345B1F2-A240-4139-B672-5E8C45B8E819}" destId="{F9B93695-B19F-4CC9-B5A7-729A37C29D10}" srcOrd="2" destOrd="0" parTransId="{720754F8-00A3-4D90-BB32-0498CAAA6BC3}" sibTransId="{179AFC6C-F453-4587-B15A-049CBCAAD498}"/>
-    <dgm:cxn modelId="{93BC7CAB-2FFD-4C84-8F96-C21C32CD0F54}" type="presOf" srcId="{720754F8-00A3-4D90-BB32-0498CAAA6BC3}" destId="{B8C5E671-1430-4DB2-B632-C5469061CBFE}" srcOrd="0" destOrd="0" presId="urn:microsoft.com/office/officeart/2008/layout/NameandTitleOrganizationalChart"/>
-    <dgm:cxn modelId="{F6ED7309-8666-4BB0-9D1E-DB19FDFF1A94}" type="presOf" srcId="{F9B93695-B19F-4CC9-B5A7-729A37C29D10}" destId="{0B684150-3748-41B8-9D06-332270282EAA}" srcOrd="1" destOrd="0" presId="urn:microsoft.com/office/officeart/2008/layout/NameandTitleOrganizationalChart"/>
-    <dgm:cxn modelId="{FF944955-58BC-4448-AC00-5BC4AF67C444}" type="presOf" srcId="{2E9F41E3-E0D2-4D5D-BE77-E3B2CC09EF02}" destId="{2CAA640F-B1E4-46FD-870A-011B5993999D}" srcOrd="0" destOrd="0" presId="urn:microsoft.com/office/officeart/2008/layout/NameandTitleOrganizationalChart"/>
-    <dgm:cxn modelId="{3454CBA4-515F-4F93-9C45-85E079319620}" type="presOf" srcId="{4149ABB6-B8C7-4A3A-AE42-5806BC750F07}" destId="{429263B5-29B9-4D6B-BB28-CC8F96981740}" srcOrd="0" destOrd="0" presId="urn:microsoft.com/office/officeart/2008/layout/NameandTitleOrganizationalChart"/>
-    <dgm:cxn modelId="{484BA92E-09B7-4004-B792-EE15FD766766}" type="presParOf" srcId="{503388D7-8652-40D8-8847-105F72AF9F34}" destId="{423FA5E9-8F21-4E3C-9509-8E5A53826193}" srcOrd="0" destOrd="0" presId="urn:microsoft.com/office/officeart/2008/layout/NameandTitleOrganizationalChart"/>
-    <dgm:cxn modelId="{AB762148-3A10-4619-A86E-BC7820DE2C11}" type="presParOf" srcId="{423FA5E9-8F21-4E3C-9509-8E5A53826193}" destId="{6744A353-A503-4C62-B5D5-D83C73AE9A03}" srcOrd="0" destOrd="0" presId="urn:microsoft.com/office/officeart/2008/layout/NameandTitleOrganizationalChart"/>
-    <dgm:cxn modelId="{198D9413-C056-4208-8396-874D62568FF0}" type="presParOf" srcId="{6744A353-A503-4C62-B5D5-D83C73AE9A03}" destId="{39FD009F-D267-4AAC-8D81-AE2F94F90C10}" srcOrd="0" destOrd="0" presId="urn:microsoft.com/office/officeart/2008/layout/NameandTitleOrganizationalChart"/>
-    <dgm:cxn modelId="{3122796A-395B-4AD0-95D9-C71B71D5573C}" type="presParOf" srcId="{6744A353-A503-4C62-B5D5-D83C73AE9A03}" destId="{2A6E1207-9AD7-4133-805E-FE9FD08481E1}" srcOrd="1" destOrd="0" presId="urn:microsoft.com/office/officeart/2008/layout/NameandTitleOrganizationalChart"/>
-    <dgm:cxn modelId="{B3FF075F-414F-438B-8C70-55ADB40ECBC0}" type="presParOf" srcId="{6744A353-A503-4C62-B5D5-D83C73AE9A03}" destId="{FC956653-5A2A-4D63-A1D3-FB7072579110}" srcOrd="2" destOrd="0" presId="urn:microsoft.com/office/officeart/2008/layout/NameandTitleOrganizationalChart"/>
-    <dgm:cxn modelId="{0980A4E4-5135-4FE2-958C-72492874470F}" type="presParOf" srcId="{423FA5E9-8F21-4E3C-9509-8E5A53826193}" destId="{BF768DFD-C532-4259-B8C4-D531C90A79D6}" srcOrd="1" destOrd="0" presId="urn:microsoft.com/office/officeart/2008/layout/NameandTitleOrganizationalChart"/>
-    <dgm:cxn modelId="{5B8A3B3B-FC86-4C14-A4EE-81A90780BE06}" type="presParOf" srcId="{BF768DFD-C532-4259-B8C4-D531C90A79D6}" destId="{F48BD8D1-798A-485B-A940-272F91122DBA}" srcOrd="0" destOrd="0" presId="urn:microsoft.com/office/officeart/2008/layout/NameandTitleOrganizationalChart"/>
-    <dgm:cxn modelId="{74E534F4-362C-41C2-BE23-EE347E3C60B3}" type="presParOf" srcId="{BF768DFD-C532-4259-B8C4-D531C90A79D6}" destId="{39BA660D-9FE7-408B-AABD-CF09765F313F}" srcOrd="1" destOrd="0" presId="urn:microsoft.com/office/officeart/2008/layout/NameandTitleOrganizationalChart"/>
-    <dgm:cxn modelId="{B25FD796-71D9-448C-AF15-796559677DAF}" type="presParOf" srcId="{39BA660D-9FE7-408B-AABD-CF09765F313F}" destId="{2FCACA40-32C0-4C99-9796-0CF13CA768A0}" srcOrd="0" destOrd="0" presId="urn:microsoft.com/office/officeart/2008/layout/NameandTitleOrganizationalChart"/>
-    <dgm:cxn modelId="{A19FF191-BAC1-44E4-8E5B-5D5AC4E7A28A}" type="presParOf" srcId="{2FCACA40-32C0-4C99-9796-0CF13CA768A0}" destId="{429263B5-29B9-4D6B-BB28-CC8F96981740}" srcOrd="0" destOrd="0" presId="urn:microsoft.com/office/officeart/2008/layout/NameandTitleOrganizationalChart"/>
-    <dgm:cxn modelId="{F6D25ED6-7D89-4DD8-AE1D-ABF6ED551157}" type="presParOf" srcId="{2FCACA40-32C0-4C99-9796-0CF13CA768A0}" destId="{8B31A137-54F9-4F23-94C3-20932CE499B0}" srcOrd="1" destOrd="0" presId="urn:microsoft.com/office/officeart/2008/layout/NameandTitleOrganizationalChart"/>
-    <dgm:cxn modelId="{10F5AA57-3ABC-4F5C-AED3-BDB2491DC7DC}" type="presParOf" srcId="{2FCACA40-32C0-4C99-9796-0CF13CA768A0}" destId="{D6B8F72C-A143-4AD3-B374-DA9DA8290A9E}" srcOrd="2" destOrd="0" presId="urn:microsoft.com/office/officeart/2008/layout/NameandTitleOrganizationalChart"/>
-    <dgm:cxn modelId="{3B4B295F-3063-446C-924B-A62665F46EF6}" type="presParOf" srcId="{39BA660D-9FE7-408B-AABD-CF09765F313F}" destId="{A30B27CE-F8E1-4254-8815-28954E8EA7C5}" srcOrd="1" destOrd="0" presId="urn:microsoft.com/office/officeart/2008/layout/NameandTitleOrganizationalChart"/>
-    <dgm:cxn modelId="{68D9D898-49C5-4BFC-A33F-73D1A4D2EE36}" type="presParOf" srcId="{39BA660D-9FE7-408B-AABD-CF09765F313F}" destId="{03DC13CF-C46E-4D07-B6A1-C6D3C666AE18}" srcOrd="2" destOrd="0" presId="urn:microsoft.com/office/officeart/2008/layout/NameandTitleOrganizationalChart"/>
-    <dgm:cxn modelId="{CBF8C4BC-D601-4BCD-81D3-205C4BC1E501}" type="presParOf" srcId="{BF768DFD-C532-4259-B8C4-D531C90A79D6}" destId="{B8C5E671-1430-4DB2-B632-C5469061CBFE}" srcOrd="2" destOrd="0" presId="urn:microsoft.com/office/officeart/2008/layout/NameandTitleOrganizationalChart"/>
-    <dgm:cxn modelId="{90771C70-94C5-4DB8-BB2C-DB243CF4DB31}" type="presParOf" srcId="{BF768DFD-C532-4259-B8C4-D531C90A79D6}" destId="{369B5307-C74B-4901-9060-B341E8C00CFB}" srcOrd="3" destOrd="0" presId="urn:microsoft.com/office/officeart/2008/layout/NameandTitleOrganizationalChart"/>
-    <dgm:cxn modelId="{A572F779-8FB8-4E00-A47A-765583BDA03D}" type="presParOf" srcId="{369B5307-C74B-4901-9060-B341E8C00CFB}" destId="{53F06FE8-C011-4873-BF11-B70A1E040DE0}" srcOrd="0" destOrd="0" presId="urn:microsoft.com/office/officeart/2008/layout/NameandTitleOrganizationalChart"/>
-    <dgm:cxn modelId="{B275B443-F507-4EDE-836B-4DA1D2210F9E}" type="presParOf" srcId="{53F06FE8-C011-4873-BF11-B70A1E040DE0}" destId="{6B7C4316-8FD7-429A-A86B-79B66C49265E}" srcOrd="0" destOrd="0" presId="urn:microsoft.com/office/officeart/2008/layout/NameandTitleOrganizationalChart"/>
-    <dgm:cxn modelId="{F422464A-849A-4C91-BE98-98B0DBEE1C20}" type="presParOf" srcId="{53F06FE8-C011-4873-BF11-B70A1E040DE0}" destId="{33E029FC-9864-4FF9-A193-EB4A60C83C6F}" srcOrd="1" destOrd="0" presId="urn:microsoft.com/office/officeart/2008/layout/NameandTitleOrganizationalChart"/>
-    <dgm:cxn modelId="{E626B846-F65A-48FB-984E-40D57870D0E6}" type="presParOf" srcId="{53F06FE8-C011-4873-BF11-B70A1E040DE0}" destId="{0B684150-3748-41B8-9D06-332270282EAA}" srcOrd="2" destOrd="0" presId="urn:microsoft.com/office/officeart/2008/layout/NameandTitleOrganizationalChart"/>
-    <dgm:cxn modelId="{FC90A522-E028-413A-B56E-F12A9FB5F076}" type="presParOf" srcId="{369B5307-C74B-4901-9060-B341E8C00CFB}" destId="{315D94A4-D645-4715-A16C-894A8A5E9CE5}" srcOrd="1" destOrd="0" presId="urn:microsoft.com/office/officeart/2008/layout/NameandTitleOrganizationalChart"/>
-    <dgm:cxn modelId="{D15109AD-C1B6-4D2F-B21D-453107721A88}" type="presParOf" srcId="{369B5307-C74B-4901-9060-B341E8C00CFB}" destId="{A899F547-3EB0-4604-BC3B-80EDBE413A5F}" srcOrd="2" destOrd="0" presId="urn:microsoft.com/office/officeart/2008/layout/NameandTitleOrganizationalChart"/>
-    <dgm:cxn modelId="{5309DCEE-F6C1-4E64-9D4E-D38B8A9DC4D9}" type="presParOf" srcId="{423FA5E9-8F21-4E3C-9509-8E5A53826193}" destId="{68DCC5FA-AFB2-4CE0-B345-65A270D9AA6C}" srcOrd="2" destOrd="0" presId="urn:microsoft.com/office/officeart/2008/layout/NameandTitleOrganizationalChart"/>
-    <dgm:cxn modelId="{95A522F2-3E37-4112-AD36-D48DB71CEB6C}" type="presParOf" srcId="{68DCC5FA-AFB2-4CE0-B345-65A270D9AA6C}" destId="{2CAA640F-B1E4-46FD-870A-011B5993999D}" srcOrd="0" destOrd="0" presId="urn:microsoft.com/office/officeart/2008/layout/NameandTitleOrganizationalChart"/>
-    <dgm:cxn modelId="{EE815CE3-E8C5-468E-9ACB-F5C5169E19B6}" type="presParOf" srcId="{68DCC5FA-AFB2-4CE0-B345-65A270D9AA6C}" destId="{CEE86175-FD6F-4E5D-A640-1C11AB3E4D72}" srcOrd="1" destOrd="0" presId="urn:microsoft.com/office/officeart/2008/layout/NameandTitleOrganizationalChart"/>
-    <dgm:cxn modelId="{BAB178F0-B785-4822-92B8-EACE0853FD80}" type="presParOf" srcId="{CEE86175-FD6F-4E5D-A640-1C11AB3E4D72}" destId="{76E8913B-A274-4856-A0E6-DA67A6FF49D5}" srcOrd="0" destOrd="0" presId="urn:microsoft.com/office/officeart/2008/layout/NameandTitleOrganizationalChart"/>
-    <dgm:cxn modelId="{F57859C1-6947-40BA-95B2-4A8D38D78931}" type="presParOf" srcId="{76E8913B-A274-4856-A0E6-DA67A6FF49D5}" destId="{F7BABC5D-39DA-4B5F-ACF2-C01ACCF09922}" srcOrd="0" destOrd="0" presId="urn:microsoft.com/office/officeart/2008/layout/NameandTitleOrganizationalChart"/>
-    <dgm:cxn modelId="{0540A9D2-F541-4955-B02C-96103E2148C4}" type="presParOf" srcId="{76E8913B-A274-4856-A0E6-DA67A6FF49D5}" destId="{F27EB406-C092-41FC-A9BB-6267C991C64C}" srcOrd="1" destOrd="0" presId="urn:microsoft.com/office/officeart/2008/layout/NameandTitleOrganizationalChart"/>
-    <dgm:cxn modelId="{BE0A4BE1-E4D7-484C-A9A7-676FB8AB9A2F}" type="presParOf" srcId="{76E8913B-A274-4856-A0E6-DA67A6FF49D5}" destId="{41286120-C22B-453A-92FA-D630E1CFF9D5}" srcOrd="2" destOrd="0" presId="urn:microsoft.com/office/officeart/2008/layout/NameandTitleOrganizationalChart"/>
-    <dgm:cxn modelId="{4AB50E95-697B-4B5D-9DCB-C2D4E4F49308}" type="presParOf" srcId="{CEE86175-FD6F-4E5D-A640-1C11AB3E4D72}" destId="{B119FB8D-2161-46D3-A72F-1D79A08AE448}" srcOrd="1" destOrd="0" presId="urn:microsoft.com/office/officeart/2008/layout/NameandTitleOrganizationalChart"/>
-    <dgm:cxn modelId="{5E28028E-26C3-44C0-9753-568837EE5673}" type="presParOf" srcId="{CEE86175-FD6F-4E5D-A640-1C11AB3E4D72}" destId="{151DD467-E107-42BF-92DC-B5BA20429DEA}" srcOrd="2" destOrd="0" presId="urn:microsoft.com/office/officeart/2008/layout/NameandTitleOrganizationalChart"/>
+    <dgm:cxn modelId="{0E062A98-335D-467A-A118-F2FB3363746A}" type="presOf" srcId="{179AFC6C-F453-4587-B15A-049CBCAAD498}" destId="{33E029FC-9864-4FF9-A193-EB4A60C83C6F}" srcOrd="0" destOrd="0" presId="urn:microsoft.com/office/officeart/2008/layout/NameandTitleOrganizationalChart"/>
+    <dgm:cxn modelId="{6C35A76A-B259-4132-B48D-17D1B604AB4C}" type="presOf" srcId="{720754F8-00A3-4D90-BB32-0498CAAA6BC3}" destId="{B8C5E671-1430-4DB2-B632-C5469061CBFE}" srcOrd="0" destOrd="0" presId="urn:microsoft.com/office/officeart/2008/layout/NameandTitleOrganizationalChart"/>
+    <dgm:cxn modelId="{335A453D-A06E-4C7D-98D4-990DF4DB6F3A}" type="presOf" srcId="{B2130711-B269-428F-9DF0-ABF1917F5385}" destId="{F48BD8D1-798A-485B-A940-272F91122DBA}" srcOrd="0" destOrd="0" presId="urn:microsoft.com/office/officeart/2008/layout/NameandTitleOrganizationalChart"/>
+    <dgm:cxn modelId="{29D083AE-EADD-4900-86FC-5911198D55ED}" type="presOf" srcId="{F9B93695-B19F-4CC9-B5A7-729A37C29D10}" destId="{6B7C4316-8FD7-429A-A86B-79B66C49265E}" srcOrd="0" destOrd="0" presId="urn:microsoft.com/office/officeart/2008/layout/NameandTitleOrganizationalChart"/>
+    <dgm:cxn modelId="{2FF6BB69-2E9D-45D4-B939-435AE716AE7B}" type="presOf" srcId="{8908743E-73F1-499E-90F0-32F2373B8AD5}" destId="{F7BABC5D-39DA-4B5F-ACF2-C01ACCF09922}" srcOrd="0" destOrd="0" presId="urn:microsoft.com/office/officeart/2008/layout/NameandTitleOrganizationalChart"/>
+    <dgm:cxn modelId="{AF01BE6E-C3CA-4924-81F6-B8AFAE3FC955}" type="presOf" srcId="{EB5824EB-787E-4F33-8A18-E6BB9D4C60F5}" destId="{2A6E1207-9AD7-4133-805E-FE9FD08481E1}" srcOrd="0" destOrd="0" presId="urn:microsoft.com/office/officeart/2008/layout/NameandTitleOrganizationalChart"/>
+    <dgm:cxn modelId="{5A3D87C0-A5F3-4ADB-B579-06E2AAF0D811}" type="presOf" srcId="{4149ABB6-B8C7-4A3A-AE42-5806BC750F07}" destId="{429263B5-29B9-4D6B-BB28-CC8F96981740}" srcOrd="0" destOrd="0" presId="urn:microsoft.com/office/officeart/2008/layout/NameandTitleOrganizationalChart"/>
+    <dgm:cxn modelId="{FD9BE62C-9DEE-4D83-ADE8-AC22BB56454C}" type="presParOf" srcId="{503388D7-8652-40D8-8847-105F72AF9F34}" destId="{423FA5E9-8F21-4E3C-9509-8E5A53826193}" srcOrd="0" destOrd="0" presId="urn:microsoft.com/office/officeart/2008/layout/NameandTitleOrganizationalChart"/>
+    <dgm:cxn modelId="{96F276A6-DEF8-4BA8-AC19-E6E4114C41BC}" type="presParOf" srcId="{423FA5E9-8F21-4E3C-9509-8E5A53826193}" destId="{6744A353-A503-4C62-B5D5-D83C73AE9A03}" srcOrd="0" destOrd="0" presId="urn:microsoft.com/office/officeart/2008/layout/NameandTitleOrganizationalChart"/>
+    <dgm:cxn modelId="{A7B05A06-A76C-4081-8CD1-26B25FA90079}" type="presParOf" srcId="{6744A353-A503-4C62-B5D5-D83C73AE9A03}" destId="{39FD009F-D267-4AAC-8D81-AE2F94F90C10}" srcOrd="0" destOrd="0" presId="urn:microsoft.com/office/officeart/2008/layout/NameandTitleOrganizationalChart"/>
+    <dgm:cxn modelId="{FFB8D80E-C67D-47AA-83D5-F0004390B6F6}" type="presParOf" srcId="{6744A353-A503-4C62-B5D5-D83C73AE9A03}" destId="{2A6E1207-9AD7-4133-805E-FE9FD08481E1}" srcOrd="1" destOrd="0" presId="urn:microsoft.com/office/officeart/2008/layout/NameandTitleOrganizationalChart"/>
+    <dgm:cxn modelId="{891467A4-8412-42F1-A1A6-B9EDDEB08C92}" type="presParOf" srcId="{6744A353-A503-4C62-B5D5-D83C73AE9A03}" destId="{FC956653-5A2A-4D63-A1D3-FB7072579110}" srcOrd="2" destOrd="0" presId="urn:microsoft.com/office/officeart/2008/layout/NameandTitleOrganizationalChart"/>
+    <dgm:cxn modelId="{264F3FA9-9F8C-41A7-B9EA-564347F5DBA6}" type="presParOf" srcId="{423FA5E9-8F21-4E3C-9509-8E5A53826193}" destId="{BF768DFD-C532-4259-B8C4-D531C90A79D6}" srcOrd="1" destOrd="0" presId="urn:microsoft.com/office/officeart/2008/layout/NameandTitleOrganizationalChart"/>
+    <dgm:cxn modelId="{0B762ECC-9249-49DF-A13E-92C3F7A23A77}" type="presParOf" srcId="{BF768DFD-C532-4259-B8C4-D531C90A79D6}" destId="{F48BD8D1-798A-485B-A940-272F91122DBA}" srcOrd="0" destOrd="0" presId="urn:microsoft.com/office/officeart/2008/layout/NameandTitleOrganizationalChart"/>
+    <dgm:cxn modelId="{058A5646-9224-4D5D-8557-94E06A684278}" type="presParOf" srcId="{BF768DFD-C532-4259-B8C4-D531C90A79D6}" destId="{39BA660D-9FE7-408B-AABD-CF09765F313F}" srcOrd="1" destOrd="0" presId="urn:microsoft.com/office/officeart/2008/layout/NameandTitleOrganizationalChart"/>
+    <dgm:cxn modelId="{39205F09-F6F0-479C-BDF3-2A2C584E81BD}" type="presParOf" srcId="{39BA660D-9FE7-408B-AABD-CF09765F313F}" destId="{2FCACA40-32C0-4C99-9796-0CF13CA768A0}" srcOrd="0" destOrd="0" presId="urn:microsoft.com/office/officeart/2008/layout/NameandTitleOrganizationalChart"/>
+    <dgm:cxn modelId="{EBDE5C79-36BF-486E-AB9E-6097727D90DA}" type="presParOf" srcId="{2FCACA40-32C0-4C99-9796-0CF13CA768A0}" destId="{429263B5-29B9-4D6B-BB28-CC8F96981740}" srcOrd="0" destOrd="0" presId="urn:microsoft.com/office/officeart/2008/layout/NameandTitleOrganizationalChart"/>
+    <dgm:cxn modelId="{313E33FF-EF38-48B9-9AD4-1B41DF64CCD2}" type="presParOf" srcId="{2FCACA40-32C0-4C99-9796-0CF13CA768A0}" destId="{8B31A137-54F9-4F23-94C3-20932CE499B0}" srcOrd="1" destOrd="0" presId="urn:microsoft.com/office/officeart/2008/layout/NameandTitleOrganizationalChart"/>
+    <dgm:cxn modelId="{B47118D8-0CC1-4EC3-A228-927C67BF250B}" type="presParOf" srcId="{2FCACA40-32C0-4C99-9796-0CF13CA768A0}" destId="{D6B8F72C-A143-4AD3-B374-DA9DA8290A9E}" srcOrd="2" destOrd="0" presId="urn:microsoft.com/office/officeart/2008/layout/NameandTitleOrganizationalChart"/>
+    <dgm:cxn modelId="{C52F9232-FF9D-4760-B3DE-2CC53C9F606F}" type="presParOf" srcId="{39BA660D-9FE7-408B-AABD-CF09765F313F}" destId="{A30B27CE-F8E1-4254-8815-28954E8EA7C5}" srcOrd="1" destOrd="0" presId="urn:microsoft.com/office/officeart/2008/layout/NameandTitleOrganizationalChart"/>
+    <dgm:cxn modelId="{1571FF91-AF3F-4E83-8AA0-FB612D0891D6}" type="presParOf" srcId="{39BA660D-9FE7-408B-AABD-CF09765F313F}" destId="{03DC13CF-C46E-4D07-B6A1-C6D3C666AE18}" srcOrd="2" destOrd="0" presId="urn:microsoft.com/office/officeart/2008/layout/NameandTitleOrganizationalChart"/>
+    <dgm:cxn modelId="{97C113C0-3BE7-4341-A0D0-C52D9095A2C9}" type="presParOf" srcId="{BF768DFD-C532-4259-B8C4-D531C90A79D6}" destId="{B8C5E671-1430-4DB2-B632-C5469061CBFE}" srcOrd="2" destOrd="0" presId="urn:microsoft.com/office/officeart/2008/layout/NameandTitleOrganizationalChart"/>
+    <dgm:cxn modelId="{42A5534E-7F42-44A4-B119-5C2EE44455FA}" type="presParOf" srcId="{BF768DFD-C532-4259-B8C4-D531C90A79D6}" destId="{369B5307-C74B-4901-9060-B341E8C00CFB}" srcOrd="3" destOrd="0" presId="urn:microsoft.com/office/officeart/2008/layout/NameandTitleOrganizationalChart"/>
+    <dgm:cxn modelId="{2D669FB8-349C-4AA4-AE3E-88E80E70EA1B}" type="presParOf" srcId="{369B5307-C74B-4901-9060-B341E8C00CFB}" destId="{53F06FE8-C011-4873-BF11-B70A1E040DE0}" srcOrd="0" destOrd="0" presId="urn:microsoft.com/office/officeart/2008/layout/NameandTitleOrganizationalChart"/>
+    <dgm:cxn modelId="{C37D03C4-BF4E-4E82-AF61-5D64D0A010DB}" type="presParOf" srcId="{53F06FE8-C011-4873-BF11-B70A1E040DE0}" destId="{6B7C4316-8FD7-429A-A86B-79B66C49265E}" srcOrd="0" destOrd="0" presId="urn:microsoft.com/office/officeart/2008/layout/NameandTitleOrganizationalChart"/>
+    <dgm:cxn modelId="{D0BF67ED-70AE-4F89-AA64-5E4107A2E592}" type="presParOf" srcId="{53F06FE8-C011-4873-BF11-B70A1E040DE0}" destId="{33E029FC-9864-4FF9-A193-EB4A60C83C6F}" srcOrd="1" destOrd="0" presId="urn:microsoft.com/office/officeart/2008/layout/NameandTitleOrganizationalChart"/>
+    <dgm:cxn modelId="{E638016D-41CF-429B-93B8-5911DC1E7227}" type="presParOf" srcId="{53F06FE8-C011-4873-BF11-B70A1E040DE0}" destId="{0B684150-3748-41B8-9D06-332270282EAA}" srcOrd="2" destOrd="0" presId="urn:microsoft.com/office/officeart/2008/layout/NameandTitleOrganizationalChart"/>
+    <dgm:cxn modelId="{F1D726D7-69A8-4A79-A64D-E0ED693E27E8}" type="presParOf" srcId="{369B5307-C74B-4901-9060-B341E8C00CFB}" destId="{315D94A4-D645-4715-A16C-894A8A5E9CE5}" srcOrd="1" destOrd="0" presId="urn:microsoft.com/office/officeart/2008/layout/NameandTitleOrganizationalChart"/>
+    <dgm:cxn modelId="{68BA0EC2-9EB0-478C-A251-5632DFB1BD11}" type="presParOf" srcId="{369B5307-C74B-4901-9060-B341E8C00CFB}" destId="{A899F547-3EB0-4604-BC3B-80EDBE413A5F}" srcOrd="2" destOrd="0" presId="urn:microsoft.com/office/officeart/2008/layout/NameandTitleOrganizationalChart"/>
+    <dgm:cxn modelId="{6EC47B84-BB57-43BA-A431-B011DC9777FD}" type="presParOf" srcId="{423FA5E9-8F21-4E3C-9509-8E5A53826193}" destId="{68DCC5FA-AFB2-4CE0-B345-65A270D9AA6C}" srcOrd="2" destOrd="0" presId="urn:microsoft.com/office/officeart/2008/layout/NameandTitleOrganizationalChart"/>
+    <dgm:cxn modelId="{9FDE9620-0DC3-45D9-876A-BC7DB91DC08E}" type="presParOf" srcId="{68DCC5FA-AFB2-4CE0-B345-65A270D9AA6C}" destId="{2CAA640F-B1E4-46FD-870A-011B5993999D}" srcOrd="0" destOrd="0" presId="urn:microsoft.com/office/officeart/2008/layout/NameandTitleOrganizationalChart"/>
+    <dgm:cxn modelId="{0D7D0B9C-A03F-48AE-AAA9-03267D23C0E7}" type="presParOf" srcId="{68DCC5FA-AFB2-4CE0-B345-65A270D9AA6C}" destId="{CEE86175-FD6F-4E5D-A640-1C11AB3E4D72}" srcOrd="1" destOrd="0" presId="urn:microsoft.com/office/officeart/2008/layout/NameandTitleOrganizationalChart"/>
+    <dgm:cxn modelId="{7F4E601E-71B5-4B63-AA80-9A1E2F2E74D6}" type="presParOf" srcId="{CEE86175-FD6F-4E5D-A640-1C11AB3E4D72}" destId="{76E8913B-A274-4856-A0E6-DA67A6FF49D5}" srcOrd="0" destOrd="0" presId="urn:microsoft.com/office/officeart/2008/layout/NameandTitleOrganizationalChart"/>
+    <dgm:cxn modelId="{F335035C-A83B-42FF-ACC1-A01ACE1DD38D}" type="presParOf" srcId="{76E8913B-A274-4856-A0E6-DA67A6FF49D5}" destId="{F7BABC5D-39DA-4B5F-ACF2-C01ACCF09922}" srcOrd="0" destOrd="0" presId="urn:microsoft.com/office/officeart/2008/layout/NameandTitleOrganizationalChart"/>
+    <dgm:cxn modelId="{3C133080-8F19-4532-9587-D27E66B7F051}" type="presParOf" srcId="{76E8913B-A274-4856-A0E6-DA67A6FF49D5}" destId="{F27EB406-C092-41FC-A9BB-6267C991C64C}" srcOrd="1" destOrd="0" presId="urn:microsoft.com/office/officeart/2008/layout/NameandTitleOrganizationalChart"/>
+    <dgm:cxn modelId="{0763BE02-D19F-4B0A-89F6-1286D3A5AF46}" type="presParOf" srcId="{76E8913B-A274-4856-A0E6-DA67A6FF49D5}" destId="{41286120-C22B-453A-92FA-D630E1CFF9D5}" srcOrd="2" destOrd="0" presId="urn:microsoft.com/office/officeart/2008/layout/NameandTitleOrganizationalChart"/>
+    <dgm:cxn modelId="{81FC1D65-3CFA-4AD3-9EB1-8FA9CBA599D3}" type="presParOf" srcId="{CEE86175-FD6F-4E5D-A640-1C11AB3E4D72}" destId="{B119FB8D-2161-46D3-A72F-1D79A08AE448}" srcOrd="1" destOrd="0" presId="urn:microsoft.com/office/officeart/2008/layout/NameandTitleOrganizationalChart"/>
+    <dgm:cxn modelId="{804F6C88-5D7A-49AF-9EBB-669642293B3B}" type="presParOf" srcId="{CEE86175-FD6F-4E5D-A640-1C11AB3E4D72}" destId="{151DD467-E107-42BF-92DC-B5BA20429DEA}" srcOrd="2" destOrd="0" presId="urn:microsoft.com/office/officeart/2008/layout/NameandTitleOrganizationalChart"/>
   </dgm:cxnLst>
   <dgm:bg/>
   <dgm:whole/>

</xml_diff>

<commit_message>
Folder Rename for User Manual
Updated the folder rename guys from operation & maintenance manual OMM to UsM..
</commit_message>
<xml_diff>
--- a/CMP - OUT/YGD_CMP_V1.0.docx
+++ b/CMP - OUT/YGD_CMP_V1.0.docx
@@ -25398,7 +25398,7 @@
                 <w:b/>
                 <w:noProof/>
               </w:rPr>
-              <w:t>12</w:t>
+              <w:t>17</w:t>
             </w:r>
             <w:r>
               <w:rPr>
@@ -30788,57 +30788,57 @@
     </dgm:pt>
   </dgm:ptLst>
   <dgm:cxnLst>
-    <dgm:cxn modelId="{B4B2483E-1012-4C01-9D8D-8229F597E07D}" type="presOf" srcId="{2E9F41E3-E0D2-4D5D-BE77-E3B2CC09EF02}" destId="{2CAA640F-B1E4-46FD-870A-011B5993999D}" srcOrd="0" destOrd="0" presId="urn:microsoft.com/office/officeart/2008/layout/NameandTitleOrganizationalChart"/>
-    <dgm:cxn modelId="{3008DACA-7FEC-4733-B321-9623DA061FC9}" type="presOf" srcId="{D3CA6914-C46C-4FDC-B083-E53639766455}" destId="{8B31A137-54F9-4F23-94C3-20932CE499B0}" srcOrd="0" destOrd="0" presId="urn:microsoft.com/office/officeart/2008/layout/NameandTitleOrganizationalChart"/>
-    <dgm:cxn modelId="{DAEDDF16-029A-4845-AD7C-0A443C440184}" type="presOf" srcId="{8908743E-73F1-499E-90F0-32F2373B8AD5}" destId="{41286120-C22B-453A-92FA-D630E1CFF9D5}" srcOrd="1" destOrd="0" presId="urn:microsoft.com/office/officeart/2008/layout/NameandTitleOrganizationalChart"/>
-    <dgm:cxn modelId="{EE7DAA6D-966D-4FAF-8C89-736460FF63CD}" type="presOf" srcId="{D3D3F1FA-61EB-4F38-B37D-5A69DC5932F6}" destId="{503388D7-8652-40D8-8847-105F72AF9F34}" srcOrd="0" destOrd="0" presId="urn:microsoft.com/office/officeart/2008/layout/NameandTitleOrganizationalChart"/>
-    <dgm:cxn modelId="{871C12F4-5934-4034-8FDF-311FBBF0342A}" type="presOf" srcId="{F9B93695-B19F-4CC9-B5A7-729A37C29D10}" destId="{0B684150-3748-41B8-9D06-332270282EAA}" srcOrd="1" destOrd="0" presId="urn:microsoft.com/office/officeart/2008/layout/NameandTitleOrganizationalChart"/>
+    <dgm:cxn modelId="{CA286A3E-7501-42ED-BF87-764B980CDFFD}" type="presOf" srcId="{2345B1F2-A240-4139-B672-5E8C45B8E819}" destId="{FC956653-5A2A-4D63-A1D3-FB7072579110}" srcOrd="1" destOrd="0" presId="urn:microsoft.com/office/officeart/2008/layout/NameandTitleOrganizationalChart"/>
+    <dgm:cxn modelId="{4EDCF547-6856-4A77-87CD-F86726BD5391}" type="presOf" srcId="{EB5824EB-787E-4F33-8A18-E6BB9D4C60F5}" destId="{2A6E1207-9AD7-4133-805E-FE9FD08481E1}" srcOrd="0" destOrd="0" presId="urn:microsoft.com/office/officeart/2008/layout/NameandTitleOrganizationalChart"/>
+    <dgm:cxn modelId="{6CB80B32-08B6-4C20-A61C-C65A40865E8C}" type="presOf" srcId="{4149ABB6-B8C7-4A3A-AE42-5806BC750F07}" destId="{429263B5-29B9-4D6B-BB28-CC8F96981740}" srcOrd="0" destOrd="0" presId="urn:microsoft.com/office/officeart/2008/layout/NameandTitleOrganizationalChart"/>
+    <dgm:cxn modelId="{08806603-77D3-41D2-90B2-DF8538CAE73E}" type="presOf" srcId="{D3D3F1FA-61EB-4F38-B37D-5A69DC5932F6}" destId="{503388D7-8652-40D8-8847-105F72AF9F34}" srcOrd="0" destOrd="0" presId="urn:microsoft.com/office/officeart/2008/layout/NameandTitleOrganizationalChart"/>
+    <dgm:cxn modelId="{53F5946B-BC8E-463D-9E33-6B2CE0A89C47}" type="presOf" srcId="{B2130711-B269-428F-9DF0-ABF1917F5385}" destId="{F48BD8D1-798A-485B-A940-272F91122DBA}" srcOrd="0" destOrd="0" presId="urn:microsoft.com/office/officeart/2008/layout/NameandTitleOrganizationalChart"/>
     <dgm:cxn modelId="{F5E6A4EE-C894-42C6-B88E-4D23A78F8C97}" srcId="{2345B1F2-A240-4139-B672-5E8C45B8E819}" destId="{8908743E-73F1-499E-90F0-32F2373B8AD5}" srcOrd="0" destOrd="0" parTransId="{2E9F41E3-E0D2-4D5D-BE77-E3B2CC09EF02}" sibTransId="{7E11FC63-E900-4370-B337-831715CDADBB}"/>
-    <dgm:cxn modelId="{5C843D0C-B240-4B91-8DCC-F5EE3BC96005}" type="presOf" srcId="{7E11FC63-E900-4370-B337-831715CDADBB}" destId="{F27EB406-C092-41FC-A9BB-6267C991C64C}" srcOrd="0" destOrd="0" presId="urn:microsoft.com/office/officeart/2008/layout/NameandTitleOrganizationalChart"/>
+    <dgm:cxn modelId="{0D16B50A-F0D7-49C0-A361-E7031286E9DC}" type="presOf" srcId="{D3CA6914-C46C-4FDC-B083-E53639766455}" destId="{8B31A137-54F9-4F23-94C3-20932CE499B0}" srcOrd="0" destOrd="0" presId="urn:microsoft.com/office/officeart/2008/layout/NameandTitleOrganizationalChart"/>
     <dgm:cxn modelId="{47729C1E-413B-4281-BAA2-727C06711B15}" srcId="{2345B1F2-A240-4139-B672-5E8C45B8E819}" destId="{4149ABB6-B8C7-4A3A-AE42-5806BC750F07}" srcOrd="1" destOrd="0" parTransId="{B2130711-B269-428F-9DF0-ABF1917F5385}" sibTransId="{D3CA6914-C46C-4FDC-B083-E53639766455}"/>
-    <dgm:cxn modelId="{F148E1B2-D4FA-4B66-98EC-EA3A0417C6E1}" type="presOf" srcId="{2345B1F2-A240-4139-B672-5E8C45B8E819}" destId="{39FD009F-D267-4AAC-8D81-AE2F94F90C10}" srcOrd="0" destOrd="0" presId="urn:microsoft.com/office/officeart/2008/layout/NameandTitleOrganizationalChart"/>
-    <dgm:cxn modelId="{81FE4594-4556-4067-8C92-021C1FD89CFA}" type="presOf" srcId="{4149ABB6-B8C7-4A3A-AE42-5806BC750F07}" destId="{D6B8F72C-A143-4AD3-B374-DA9DA8290A9E}" srcOrd="1" destOrd="0" presId="urn:microsoft.com/office/officeart/2008/layout/NameandTitleOrganizationalChart"/>
-    <dgm:cxn modelId="{8A3F2EB0-6DB3-474F-8F7D-E4C31FD39431}" type="presOf" srcId="{2345B1F2-A240-4139-B672-5E8C45B8E819}" destId="{FC956653-5A2A-4D63-A1D3-FB7072579110}" srcOrd="1" destOrd="0" presId="urn:microsoft.com/office/officeart/2008/layout/NameandTitleOrganizationalChart"/>
+    <dgm:cxn modelId="{A411856B-6B4A-4EAD-8094-1D2FACE171E3}" type="presOf" srcId="{8908743E-73F1-499E-90F0-32F2373B8AD5}" destId="{41286120-C22B-453A-92FA-D630E1CFF9D5}" srcOrd="1" destOrd="0" presId="urn:microsoft.com/office/officeart/2008/layout/NameandTitleOrganizationalChart"/>
+    <dgm:cxn modelId="{3DD3EA92-DFB5-4A71-BF1B-CD6545F50C4D}" type="presOf" srcId="{720754F8-00A3-4D90-BB32-0498CAAA6BC3}" destId="{B8C5E671-1430-4DB2-B632-C5469061CBFE}" srcOrd="0" destOrd="0" presId="urn:microsoft.com/office/officeart/2008/layout/NameandTitleOrganizationalChart"/>
+    <dgm:cxn modelId="{1CC62500-7998-4090-9E1F-5C27D9941BE6}" type="presOf" srcId="{F9B93695-B19F-4CC9-B5A7-729A37C29D10}" destId="{0B684150-3748-41B8-9D06-332270282EAA}" srcOrd="1" destOrd="0" presId="urn:microsoft.com/office/officeart/2008/layout/NameandTitleOrganizationalChart"/>
     <dgm:cxn modelId="{DE978A52-E33B-4A8B-B184-D18C4FD45007}" srcId="{D3D3F1FA-61EB-4F38-B37D-5A69DC5932F6}" destId="{2345B1F2-A240-4139-B672-5E8C45B8E819}" srcOrd="0" destOrd="0" parTransId="{47C9C536-2587-484E-ADE3-B53026D72442}" sibTransId="{EB5824EB-787E-4F33-8A18-E6BB9D4C60F5}"/>
+    <dgm:cxn modelId="{003A119C-631B-47E5-B8B8-56181CD593AE}" type="presOf" srcId="{7E11FC63-E900-4370-B337-831715CDADBB}" destId="{F27EB406-C092-41FC-A9BB-6267C991C64C}" srcOrd="0" destOrd="0" presId="urn:microsoft.com/office/officeart/2008/layout/NameandTitleOrganizationalChart"/>
+    <dgm:cxn modelId="{B3941DC1-DEA4-4DD0-910D-D86F4443B066}" type="presOf" srcId="{2E9F41E3-E0D2-4D5D-BE77-E3B2CC09EF02}" destId="{2CAA640F-B1E4-46FD-870A-011B5993999D}" srcOrd="0" destOrd="0" presId="urn:microsoft.com/office/officeart/2008/layout/NameandTitleOrganizationalChart"/>
     <dgm:cxn modelId="{E8430B7C-9C8A-4634-9F5D-820D6859B2FB}" srcId="{2345B1F2-A240-4139-B672-5E8C45B8E819}" destId="{F9B93695-B19F-4CC9-B5A7-729A37C29D10}" srcOrd="2" destOrd="0" parTransId="{720754F8-00A3-4D90-BB32-0498CAAA6BC3}" sibTransId="{179AFC6C-F453-4587-B15A-049CBCAAD498}"/>
-    <dgm:cxn modelId="{0E062A98-335D-467A-A118-F2FB3363746A}" type="presOf" srcId="{179AFC6C-F453-4587-B15A-049CBCAAD498}" destId="{33E029FC-9864-4FF9-A193-EB4A60C83C6F}" srcOrd="0" destOrd="0" presId="urn:microsoft.com/office/officeart/2008/layout/NameandTitleOrganizationalChart"/>
-    <dgm:cxn modelId="{6C35A76A-B259-4132-B48D-17D1B604AB4C}" type="presOf" srcId="{720754F8-00A3-4D90-BB32-0498CAAA6BC3}" destId="{B8C5E671-1430-4DB2-B632-C5469061CBFE}" srcOrd="0" destOrd="0" presId="urn:microsoft.com/office/officeart/2008/layout/NameandTitleOrganizationalChart"/>
-    <dgm:cxn modelId="{335A453D-A06E-4C7D-98D4-990DF4DB6F3A}" type="presOf" srcId="{B2130711-B269-428F-9DF0-ABF1917F5385}" destId="{F48BD8D1-798A-485B-A940-272F91122DBA}" srcOrd="0" destOrd="0" presId="urn:microsoft.com/office/officeart/2008/layout/NameandTitleOrganizationalChart"/>
-    <dgm:cxn modelId="{29D083AE-EADD-4900-86FC-5911198D55ED}" type="presOf" srcId="{F9B93695-B19F-4CC9-B5A7-729A37C29D10}" destId="{6B7C4316-8FD7-429A-A86B-79B66C49265E}" srcOrd="0" destOrd="0" presId="urn:microsoft.com/office/officeart/2008/layout/NameandTitleOrganizationalChart"/>
-    <dgm:cxn modelId="{2FF6BB69-2E9D-45D4-B939-435AE716AE7B}" type="presOf" srcId="{8908743E-73F1-499E-90F0-32F2373B8AD5}" destId="{F7BABC5D-39DA-4B5F-ACF2-C01ACCF09922}" srcOrd="0" destOrd="0" presId="urn:microsoft.com/office/officeart/2008/layout/NameandTitleOrganizationalChart"/>
-    <dgm:cxn modelId="{AF01BE6E-C3CA-4924-81F6-B8AFAE3FC955}" type="presOf" srcId="{EB5824EB-787E-4F33-8A18-E6BB9D4C60F5}" destId="{2A6E1207-9AD7-4133-805E-FE9FD08481E1}" srcOrd="0" destOrd="0" presId="urn:microsoft.com/office/officeart/2008/layout/NameandTitleOrganizationalChart"/>
-    <dgm:cxn modelId="{5A3D87C0-A5F3-4ADB-B579-06E2AAF0D811}" type="presOf" srcId="{4149ABB6-B8C7-4A3A-AE42-5806BC750F07}" destId="{429263B5-29B9-4D6B-BB28-CC8F96981740}" srcOrd="0" destOrd="0" presId="urn:microsoft.com/office/officeart/2008/layout/NameandTitleOrganizationalChart"/>
-    <dgm:cxn modelId="{FD9BE62C-9DEE-4D83-ADE8-AC22BB56454C}" type="presParOf" srcId="{503388D7-8652-40D8-8847-105F72AF9F34}" destId="{423FA5E9-8F21-4E3C-9509-8E5A53826193}" srcOrd="0" destOrd="0" presId="urn:microsoft.com/office/officeart/2008/layout/NameandTitleOrganizationalChart"/>
-    <dgm:cxn modelId="{96F276A6-DEF8-4BA8-AC19-E6E4114C41BC}" type="presParOf" srcId="{423FA5E9-8F21-4E3C-9509-8E5A53826193}" destId="{6744A353-A503-4C62-B5D5-D83C73AE9A03}" srcOrd="0" destOrd="0" presId="urn:microsoft.com/office/officeart/2008/layout/NameandTitleOrganizationalChart"/>
-    <dgm:cxn modelId="{A7B05A06-A76C-4081-8CD1-26B25FA90079}" type="presParOf" srcId="{6744A353-A503-4C62-B5D5-D83C73AE9A03}" destId="{39FD009F-D267-4AAC-8D81-AE2F94F90C10}" srcOrd="0" destOrd="0" presId="urn:microsoft.com/office/officeart/2008/layout/NameandTitleOrganizationalChart"/>
-    <dgm:cxn modelId="{FFB8D80E-C67D-47AA-83D5-F0004390B6F6}" type="presParOf" srcId="{6744A353-A503-4C62-B5D5-D83C73AE9A03}" destId="{2A6E1207-9AD7-4133-805E-FE9FD08481E1}" srcOrd="1" destOrd="0" presId="urn:microsoft.com/office/officeart/2008/layout/NameandTitleOrganizationalChart"/>
-    <dgm:cxn modelId="{891467A4-8412-42F1-A1A6-B9EDDEB08C92}" type="presParOf" srcId="{6744A353-A503-4C62-B5D5-D83C73AE9A03}" destId="{FC956653-5A2A-4D63-A1D3-FB7072579110}" srcOrd="2" destOrd="0" presId="urn:microsoft.com/office/officeart/2008/layout/NameandTitleOrganizationalChart"/>
-    <dgm:cxn modelId="{264F3FA9-9F8C-41A7-B9EA-564347F5DBA6}" type="presParOf" srcId="{423FA5E9-8F21-4E3C-9509-8E5A53826193}" destId="{BF768DFD-C532-4259-B8C4-D531C90A79D6}" srcOrd="1" destOrd="0" presId="urn:microsoft.com/office/officeart/2008/layout/NameandTitleOrganizationalChart"/>
-    <dgm:cxn modelId="{0B762ECC-9249-49DF-A13E-92C3F7A23A77}" type="presParOf" srcId="{BF768DFD-C532-4259-B8C4-D531C90A79D6}" destId="{F48BD8D1-798A-485B-A940-272F91122DBA}" srcOrd="0" destOrd="0" presId="urn:microsoft.com/office/officeart/2008/layout/NameandTitleOrganizationalChart"/>
-    <dgm:cxn modelId="{058A5646-9224-4D5D-8557-94E06A684278}" type="presParOf" srcId="{BF768DFD-C532-4259-B8C4-D531C90A79D6}" destId="{39BA660D-9FE7-408B-AABD-CF09765F313F}" srcOrd="1" destOrd="0" presId="urn:microsoft.com/office/officeart/2008/layout/NameandTitleOrganizationalChart"/>
-    <dgm:cxn modelId="{39205F09-F6F0-479C-BDF3-2A2C584E81BD}" type="presParOf" srcId="{39BA660D-9FE7-408B-AABD-CF09765F313F}" destId="{2FCACA40-32C0-4C99-9796-0CF13CA768A0}" srcOrd="0" destOrd="0" presId="urn:microsoft.com/office/officeart/2008/layout/NameandTitleOrganizationalChart"/>
-    <dgm:cxn modelId="{EBDE5C79-36BF-486E-AB9E-6097727D90DA}" type="presParOf" srcId="{2FCACA40-32C0-4C99-9796-0CF13CA768A0}" destId="{429263B5-29B9-4D6B-BB28-CC8F96981740}" srcOrd="0" destOrd="0" presId="urn:microsoft.com/office/officeart/2008/layout/NameandTitleOrganizationalChart"/>
-    <dgm:cxn modelId="{313E33FF-EF38-48B9-9AD4-1B41DF64CCD2}" type="presParOf" srcId="{2FCACA40-32C0-4C99-9796-0CF13CA768A0}" destId="{8B31A137-54F9-4F23-94C3-20932CE499B0}" srcOrd="1" destOrd="0" presId="urn:microsoft.com/office/officeart/2008/layout/NameandTitleOrganizationalChart"/>
-    <dgm:cxn modelId="{B47118D8-0CC1-4EC3-A228-927C67BF250B}" type="presParOf" srcId="{2FCACA40-32C0-4C99-9796-0CF13CA768A0}" destId="{D6B8F72C-A143-4AD3-B374-DA9DA8290A9E}" srcOrd="2" destOrd="0" presId="urn:microsoft.com/office/officeart/2008/layout/NameandTitleOrganizationalChart"/>
-    <dgm:cxn modelId="{C52F9232-FF9D-4760-B3DE-2CC53C9F606F}" type="presParOf" srcId="{39BA660D-9FE7-408B-AABD-CF09765F313F}" destId="{A30B27CE-F8E1-4254-8815-28954E8EA7C5}" srcOrd="1" destOrd="0" presId="urn:microsoft.com/office/officeart/2008/layout/NameandTitleOrganizationalChart"/>
-    <dgm:cxn modelId="{1571FF91-AF3F-4E83-8AA0-FB612D0891D6}" type="presParOf" srcId="{39BA660D-9FE7-408B-AABD-CF09765F313F}" destId="{03DC13CF-C46E-4D07-B6A1-C6D3C666AE18}" srcOrd="2" destOrd="0" presId="urn:microsoft.com/office/officeart/2008/layout/NameandTitleOrganizationalChart"/>
-    <dgm:cxn modelId="{97C113C0-3BE7-4341-A0D0-C52D9095A2C9}" type="presParOf" srcId="{BF768DFD-C532-4259-B8C4-D531C90A79D6}" destId="{B8C5E671-1430-4DB2-B632-C5469061CBFE}" srcOrd="2" destOrd="0" presId="urn:microsoft.com/office/officeart/2008/layout/NameandTitleOrganizationalChart"/>
-    <dgm:cxn modelId="{42A5534E-7F42-44A4-B119-5C2EE44455FA}" type="presParOf" srcId="{BF768DFD-C532-4259-B8C4-D531C90A79D6}" destId="{369B5307-C74B-4901-9060-B341E8C00CFB}" srcOrd="3" destOrd="0" presId="urn:microsoft.com/office/officeart/2008/layout/NameandTitleOrganizationalChart"/>
-    <dgm:cxn modelId="{2D669FB8-349C-4AA4-AE3E-88E80E70EA1B}" type="presParOf" srcId="{369B5307-C74B-4901-9060-B341E8C00CFB}" destId="{53F06FE8-C011-4873-BF11-B70A1E040DE0}" srcOrd="0" destOrd="0" presId="urn:microsoft.com/office/officeart/2008/layout/NameandTitleOrganizationalChart"/>
-    <dgm:cxn modelId="{C37D03C4-BF4E-4E82-AF61-5D64D0A010DB}" type="presParOf" srcId="{53F06FE8-C011-4873-BF11-B70A1E040DE0}" destId="{6B7C4316-8FD7-429A-A86B-79B66C49265E}" srcOrd="0" destOrd="0" presId="urn:microsoft.com/office/officeart/2008/layout/NameandTitleOrganizationalChart"/>
-    <dgm:cxn modelId="{D0BF67ED-70AE-4F89-AA64-5E4107A2E592}" type="presParOf" srcId="{53F06FE8-C011-4873-BF11-B70A1E040DE0}" destId="{33E029FC-9864-4FF9-A193-EB4A60C83C6F}" srcOrd="1" destOrd="0" presId="urn:microsoft.com/office/officeart/2008/layout/NameandTitleOrganizationalChart"/>
-    <dgm:cxn modelId="{E638016D-41CF-429B-93B8-5911DC1E7227}" type="presParOf" srcId="{53F06FE8-C011-4873-BF11-B70A1E040DE0}" destId="{0B684150-3748-41B8-9D06-332270282EAA}" srcOrd="2" destOrd="0" presId="urn:microsoft.com/office/officeart/2008/layout/NameandTitleOrganizationalChart"/>
-    <dgm:cxn modelId="{F1D726D7-69A8-4A79-A64D-E0ED693E27E8}" type="presParOf" srcId="{369B5307-C74B-4901-9060-B341E8C00CFB}" destId="{315D94A4-D645-4715-A16C-894A8A5E9CE5}" srcOrd="1" destOrd="0" presId="urn:microsoft.com/office/officeart/2008/layout/NameandTitleOrganizationalChart"/>
-    <dgm:cxn modelId="{68BA0EC2-9EB0-478C-A251-5632DFB1BD11}" type="presParOf" srcId="{369B5307-C74B-4901-9060-B341E8C00CFB}" destId="{A899F547-3EB0-4604-BC3B-80EDBE413A5F}" srcOrd="2" destOrd="0" presId="urn:microsoft.com/office/officeart/2008/layout/NameandTitleOrganizationalChart"/>
-    <dgm:cxn modelId="{6EC47B84-BB57-43BA-A431-B011DC9777FD}" type="presParOf" srcId="{423FA5E9-8F21-4E3C-9509-8E5A53826193}" destId="{68DCC5FA-AFB2-4CE0-B345-65A270D9AA6C}" srcOrd="2" destOrd="0" presId="urn:microsoft.com/office/officeart/2008/layout/NameandTitleOrganizationalChart"/>
-    <dgm:cxn modelId="{9FDE9620-0DC3-45D9-876A-BC7DB91DC08E}" type="presParOf" srcId="{68DCC5FA-AFB2-4CE0-B345-65A270D9AA6C}" destId="{2CAA640F-B1E4-46FD-870A-011B5993999D}" srcOrd="0" destOrd="0" presId="urn:microsoft.com/office/officeart/2008/layout/NameandTitleOrganizationalChart"/>
-    <dgm:cxn modelId="{0D7D0B9C-A03F-48AE-AAA9-03267D23C0E7}" type="presParOf" srcId="{68DCC5FA-AFB2-4CE0-B345-65A270D9AA6C}" destId="{CEE86175-FD6F-4E5D-A640-1C11AB3E4D72}" srcOrd="1" destOrd="0" presId="urn:microsoft.com/office/officeart/2008/layout/NameandTitleOrganizationalChart"/>
-    <dgm:cxn modelId="{7F4E601E-71B5-4B63-AA80-9A1E2F2E74D6}" type="presParOf" srcId="{CEE86175-FD6F-4E5D-A640-1C11AB3E4D72}" destId="{76E8913B-A274-4856-A0E6-DA67A6FF49D5}" srcOrd="0" destOrd="0" presId="urn:microsoft.com/office/officeart/2008/layout/NameandTitleOrganizationalChart"/>
-    <dgm:cxn modelId="{F335035C-A83B-42FF-ACC1-A01ACE1DD38D}" type="presParOf" srcId="{76E8913B-A274-4856-A0E6-DA67A6FF49D5}" destId="{F7BABC5D-39DA-4B5F-ACF2-C01ACCF09922}" srcOrd="0" destOrd="0" presId="urn:microsoft.com/office/officeart/2008/layout/NameandTitleOrganizationalChart"/>
-    <dgm:cxn modelId="{3C133080-8F19-4532-9587-D27E66B7F051}" type="presParOf" srcId="{76E8913B-A274-4856-A0E6-DA67A6FF49D5}" destId="{F27EB406-C092-41FC-A9BB-6267C991C64C}" srcOrd="1" destOrd="0" presId="urn:microsoft.com/office/officeart/2008/layout/NameandTitleOrganizationalChart"/>
-    <dgm:cxn modelId="{0763BE02-D19F-4B0A-89F6-1286D3A5AF46}" type="presParOf" srcId="{76E8913B-A274-4856-A0E6-DA67A6FF49D5}" destId="{41286120-C22B-453A-92FA-D630E1CFF9D5}" srcOrd="2" destOrd="0" presId="urn:microsoft.com/office/officeart/2008/layout/NameandTitleOrganizationalChart"/>
-    <dgm:cxn modelId="{81FC1D65-3CFA-4AD3-9EB1-8FA9CBA599D3}" type="presParOf" srcId="{CEE86175-FD6F-4E5D-A640-1C11AB3E4D72}" destId="{B119FB8D-2161-46D3-A72F-1D79A08AE448}" srcOrd="1" destOrd="0" presId="urn:microsoft.com/office/officeart/2008/layout/NameandTitleOrganizationalChart"/>
-    <dgm:cxn modelId="{804F6C88-5D7A-49AF-9EBB-669642293B3B}" type="presParOf" srcId="{CEE86175-FD6F-4E5D-A640-1C11AB3E4D72}" destId="{151DD467-E107-42BF-92DC-B5BA20429DEA}" srcOrd="2" destOrd="0" presId="urn:microsoft.com/office/officeart/2008/layout/NameandTitleOrganizationalChart"/>
+    <dgm:cxn modelId="{A2E3ED52-262D-4888-B695-6800A5A25E00}" type="presOf" srcId="{4149ABB6-B8C7-4A3A-AE42-5806BC750F07}" destId="{D6B8F72C-A143-4AD3-B374-DA9DA8290A9E}" srcOrd="1" destOrd="0" presId="urn:microsoft.com/office/officeart/2008/layout/NameandTitleOrganizationalChart"/>
+    <dgm:cxn modelId="{4E67DC28-8AEF-4CC2-BDE9-4C074C81A42B}" type="presOf" srcId="{8908743E-73F1-499E-90F0-32F2373B8AD5}" destId="{F7BABC5D-39DA-4B5F-ACF2-C01ACCF09922}" srcOrd="0" destOrd="0" presId="urn:microsoft.com/office/officeart/2008/layout/NameandTitleOrganizationalChart"/>
+    <dgm:cxn modelId="{D3EEE5D4-522B-432D-A85E-6821B80964C8}" type="presOf" srcId="{F9B93695-B19F-4CC9-B5A7-729A37C29D10}" destId="{6B7C4316-8FD7-429A-A86B-79B66C49265E}" srcOrd="0" destOrd="0" presId="urn:microsoft.com/office/officeart/2008/layout/NameandTitleOrganizationalChart"/>
+    <dgm:cxn modelId="{29539DDB-88AA-429F-92DD-DD10595F62BD}" type="presOf" srcId="{2345B1F2-A240-4139-B672-5E8C45B8E819}" destId="{39FD009F-D267-4AAC-8D81-AE2F94F90C10}" srcOrd="0" destOrd="0" presId="urn:microsoft.com/office/officeart/2008/layout/NameandTitleOrganizationalChart"/>
+    <dgm:cxn modelId="{62C1439C-D091-4DBA-85FD-E4F7964819EC}" type="presOf" srcId="{179AFC6C-F453-4587-B15A-049CBCAAD498}" destId="{33E029FC-9864-4FF9-A193-EB4A60C83C6F}" srcOrd="0" destOrd="0" presId="urn:microsoft.com/office/officeart/2008/layout/NameandTitleOrganizationalChart"/>
+    <dgm:cxn modelId="{84069860-998A-45FD-A96F-EB7416217A92}" type="presParOf" srcId="{503388D7-8652-40D8-8847-105F72AF9F34}" destId="{423FA5E9-8F21-4E3C-9509-8E5A53826193}" srcOrd="0" destOrd="0" presId="urn:microsoft.com/office/officeart/2008/layout/NameandTitleOrganizationalChart"/>
+    <dgm:cxn modelId="{7CADA36D-B813-49E7-B53A-6FFDC4A70001}" type="presParOf" srcId="{423FA5E9-8F21-4E3C-9509-8E5A53826193}" destId="{6744A353-A503-4C62-B5D5-D83C73AE9A03}" srcOrd="0" destOrd="0" presId="urn:microsoft.com/office/officeart/2008/layout/NameandTitleOrganizationalChart"/>
+    <dgm:cxn modelId="{F962C2CE-A325-4A71-9E3F-4D21C926CEAE}" type="presParOf" srcId="{6744A353-A503-4C62-B5D5-D83C73AE9A03}" destId="{39FD009F-D267-4AAC-8D81-AE2F94F90C10}" srcOrd="0" destOrd="0" presId="urn:microsoft.com/office/officeart/2008/layout/NameandTitleOrganizationalChart"/>
+    <dgm:cxn modelId="{8C45EE2F-5D6D-44B9-928E-A5BEB75508DC}" type="presParOf" srcId="{6744A353-A503-4C62-B5D5-D83C73AE9A03}" destId="{2A6E1207-9AD7-4133-805E-FE9FD08481E1}" srcOrd="1" destOrd="0" presId="urn:microsoft.com/office/officeart/2008/layout/NameandTitleOrganizationalChart"/>
+    <dgm:cxn modelId="{EE5B0F8C-FA59-44AF-9639-B8362AAD026B}" type="presParOf" srcId="{6744A353-A503-4C62-B5D5-D83C73AE9A03}" destId="{FC956653-5A2A-4D63-A1D3-FB7072579110}" srcOrd="2" destOrd="0" presId="urn:microsoft.com/office/officeart/2008/layout/NameandTitleOrganizationalChart"/>
+    <dgm:cxn modelId="{3E563082-B875-4302-93A8-0B35B48E4EAC}" type="presParOf" srcId="{423FA5E9-8F21-4E3C-9509-8E5A53826193}" destId="{BF768DFD-C532-4259-B8C4-D531C90A79D6}" srcOrd="1" destOrd="0" presId="urn:microsoft.com/office/officeart/2008/layout/NameandTitleOrganizationalChart"/>
+    <dgm:cxn modelId="{597B7275-3DE4-4C45-84FA-43597F3D16D9}" type="presParOf" srcId="{BF768DFD-C532-4259-B8C4-D531C90A79D6}" destId="{F48BD8D1-798A-485B-A940-272F91122DBA}" srcOrd="0" destOrd="0" presId="urn:microsoft.com/office/officeart/2008/layout/NameandTitleOrganizationalChart"/>
+    <dgm:cxn modelId="{90258ECD-3CE7-4CCC-BD25-A3DCA8979C1C}" type="presParOf" srcId="{BF768DFD-C532-4259-B8C4-D531C90A79D6}" destId="{39BA660D-9FE7-408B-AABD-CF09765F313F}" srcOrd="1" destOrd="0" presId="urn:microsoft.com/office/officeart/2008/layout/NameandTitleOrganizationalChart"/>
+    <dgm:cxn modelId="{5B335592-4F9C-4542-A1A7-29317B093680}" type="presParOf" srcId="{39BA660D-9FE7-408B-AABD-CF09765F313F}" destId="{2FCACA40-32C0-4C99-9796-0CF13CA768A0}" srcOrd="0" destOrd="0" presId="urn:microsoft.com/office/officeart/2008/layout/NameandTitleOrganizationalChart"/>
+    <dgm:cxn modelId="{8E0F3939-19C3-400F-883B-17FA63ABADD0}" type="presParOf" srcId="{2FCACA40-32C0-4C99-9796-0CF13CA768A0}" destId="{429263B5-29B9-4D6B-BB28-CC8F96981740}" srcOrd="0" destOrd="0" presId="urn:microsoft.com/office/officeart/2008/layout/NameandTitleOrganizationalChart"/>
+    <dgm:cxn modelId="{E80A0666-BAFF-4EFA-B804-71326184AA3A}" type="presParOf" srcId="{2FCACA40-32C0-4C99-9796-0CF13CA768A0}" destId="{8B31A137-54F9-4F23-94C3-20932CE499B0}" srcOrd="1" destOrd="0" presId="urn:microsoft.com/office/officeart/2008/layout/NameandTitleOrganizationalChart"/>
+    <dgm:cxn modelId="{4610EE4D-C79D-46BE-A2D5-E03F97FDE4B7}" type="presParOf" srcId="{2FCACA40-32C0-4C99-9796-0CF13CA768A0}" destId="{D6B8F72C-A143-4AD3-B374-DA9DA8290A9E}" srcOrd="2" destOrd="0" presId="urn:microsoft.com/office/officeart/2008/layout/NameandTitleOrganizationalChart"/>
+    <dgm:cxn modelId="{E223FE38-8D5C-4F3A-B013-1D6239ECA86E}" type="presParOf" srcId="{39BA660D-9FE7-408B-AABD-CF09765F313F}" destId="{A30B27CE-F8E1-4254-8815-28954E8EA7C5}" srcOrd="1" destOrd="0" presId="urn:microsoft.com/office/officeart/2008/layout/NameandTitleOrganizationalChart"/>
+    <dgm:cxn modelId="{2C2A5D3F-B1C5-408C-915D-B282091836F2}" type="presParOf" srcId="{39BA660D-9FE7-408B-AABD-CF09765F313F}" destId="{03DC13CF-C46E-4D07-B6A1-C6D3C666AE18}" srcOrd="2" destOrd="0" presId="urn:microsoft.com/office/officeart/2008/layout/NameandTitleOrganizationalChart"/>
+    <dgm:cxn modelId="{D7CE9A5B-5C48-4941-89F8-623976092C85}" type="presParOf" srcId="{BF768DFD-C532-4259-B8C4-D531C90A79D6}" destId="{B8C5E671-1430-4DB2-B632-C5469061CBFE}" srcOrd="2" destOrd="0" presId="urn:microsoft.com/office/officeart/2008/layout/NameandTitleOrganizationalChart"/>
+    <dgm:cxn modelId="{4CCBCF1C-2722-4BD1-B3DD-85727F123216}" type="presParOf" srcId="{BF768DFD-C532-4259-B8C4-D531C90A79D6}" destId="{369B5307-C74B-4901-9060-B341E8C00CFB}" srcOrd="3" destOrd="0" presId="urn:microsoft.com/office/officeart/2008/layout/NameandTitleOrganizationalChart"/>
+    <dgm:cxn modelId="{5F4DDBE3-BDF1-479B-9D7C-A0F1790F85F1}" type="presParOf" srcId="{369B5307-C74B-4901-9060-B341E8C00CFB}" destId="{53F06FE8-C011-4873-BF11-B70A1E040DE0}" srcOrd="0" destOrd="0" presId="urn:microsoft.com/office/officeart/2008/layout/NameandTitleOrganizationalChart"/>
+    <dgm:cxn modelId="{825D5B8A-0C6A-4790-8B2E-FAFBC8674ADD}" type="presParOf" srcId="{53F06FE8-C011-4873-BF11-B70A1E040DE0}" destId="{6B7C4316-8FD7-429A-A86B-79B66C49265E}" srcOrd="0" destOrd="0" presId="urn:microsoft.com/office/officeart/2008/layout/NameandTitleOrganizationalChart"/>
+    <dgm:cxn modelId="{C2DE48B6-250F-4662-9D90-87C04DDFE489}" type="presParOf" srcId="{53F06FE8-C011-4873-BF11-B70A1E040DE0}" destId="{33E029FC-9864-4FF9-A193-EB4A60C83C6F}" srcOrd="1" destOrd="0" presId="urn:microsoft.com/office/officeart/2008/layout/NameandTitleOrganizationalChart"/>
+    <dgm:cxn modelId="{8FE6C68D-1649-42CE-BFB3-C889838D378B}" type="presParOf" srcId="{53F06FE8-C011-4873-BF11-B70A1E040DE0}" destId="{0B684150-3748-41B8-9D06-332270282EAA}" srcOrd="2" destOrd="0" presId="urn:microsoft.com/office/officeart/2008/layout/NameandTitleOrganizationalChart"/>
+    <dgm:cxn modelId="{77331029-02B8-49EA-8101-A1B62C0585EF}" type="presParOf" srcId="{369B5307-C74B-4901-9060-B341E8C00CFB}" destId="{315D94A4-D645-4715-A16C-894A8A5E9CE5}" srcOrd="1" destOrd="0" presId="urn:microsoft.com/office/officeart/2008/layout/NameandTitleOrganizationalChart"/>
+    <dgm:cxn modelId="{B1F3AFC2-E466-4226-B45B-B5F41362929B}" type="presParOf" srcId="{369B5307-C74B-4901-9060-B341E8C00CFB}" destId="{A899F547-3EB0-4604-BC3B-80EDBE413A5F}" srcOrd="2" destOrd="0" presId="urn:microsoft.com/office/officeart/2008/layout/NameandTitleOrganizationalChart"/>
+    <dgm:cxn modelId="{BB7B7C23-D15A-4CF9-AAF1-60C46FF27B92}" type="presParOf" srcId="{423FA5E9-8F21-4E3C-9509-8E5A53826193}" destId="{68DCC5FA-AFB2-4CE0-B345-65A270D9AA6C}" srcOrd="2" destOrd="0" presId="urn:microsoft.com/office/officeart/2008/layout/NameandTitleOrganizationalChart"/>
+    <dgm:cxn modelId="{211F6406-A489-496E-80CA-F214A719AE8F}" type="presParOf" srcId="{68DCC5FA-AFB2-4CE0-B345-65A270D9AA6C}" destId="{2CAA640F-B1E4-46FD-870A-011B5993999D}" srcOrd="0" destOrd="0" presId="urn:microsoft.com/office/officeart/2008/layout/NameandTitleOrganizationalChart"/>
+    <dgm:cxn modelId="{9A87ECBD-D06A-4008-90F5-FCAF5A949DB0}" type="presParOf" srcId="{68DCC5FA-AFB2-4CE0-B345-65A270D9AA6C}" destId="{CEE86175-FD6F-4E5D-A640-1C11AB3E4D72}" srcOrd="1" destOrd="0" presId="urn:microsoft.com/office/officeart/2008/layout/NameandTitleOrganizationalChart"/>
+    <dgm:cxn modelId="{C3ECA5B1-8B6A-40FD-8281-15EE818E7B0F}" type="presParOf" srcId="{CEE86175-FD6F-4E5D-A640-1C11AB3E4D72}" destId="{76E8913B-A274-4856-A0E6-DA67A6FF49D5}" srcOrd="0" destOrd="0" presId="urn:microsoft.com/office/officeart/2008/layout/NameandTitleOrganizationalChart"/>
+    <dgm:cxn modelId="{7F0F774E-16DD-49CB-9125-9310E013149B}" type="presParOf" srcId="{76E8913B-A274-4856-A0E6-DA67A6FF49D5}" destId="{F7BABC5D-39DA-4B5F-ACF2-C01ACCF09922}" srcOrd="0" destOrd="0" presId="urn:microsoft.com/office/officeart/2008/layout/NameandTitleOrganizationalChart"/>
+    <dgm:cxn modelId="{275CDF36-24D8-49BA-B8B7-9924D7A88916}" type="presParOf" srcId="{76E8913B-A274-4856-A0E6-DA67A6FF49D5}" destId="{F27EB406-C092-41FC-A9BB-6267C991C64C}" srcOrd="1" destOrd="0" presId="urn:microsoft.com/office/officeart/2008/layout/NameandTitleOrganizationalChart"/>
+    <dgm:cxn modelId="{DAD8AE9F-72E7-4DEF-AADA-2DF92430D5A0}" type="presParOf" srcId="{76E8913B-A274-4856-A0E6-DA67A6FF49D5}" destId="{41286120-C22B-453A-92FA-D630E1CFF9D5}" srcOrd="2" destOrd="0" presId="urn:microsoft.com/office/officeart/2008/layout/NameandTitleOrganizationalChart"/>
+    <dgm:cxn modelId="{E18AEE27-1491-4F8E-B34B-9C07C78A578D}" type="presParOf" srcId="{CEE86175-FD6F-4E5D-A640-1C11AB3E4D72}" destId="{B119FB8D-2161-46D3-A72F-1D79A08AE448}" srcOrd="1" destOrd="0" presId="urn:microsoft.com/office/officeart/2008/layout/NameandTitleOrganizationalChart"/>
+    <dgm:cxn modelId="{5DE87516-544B-4628-BF74-C999EA5AF078}" type="presParOf" srcId="{CEE86175-FD6F-4E5D-A640-1C11AB3E4D72}" destId="{151DD467-E107-42BF-92DC-B5BA20429DEA}" srcOrd="2" destOrd="0" presId="urn:microsoft.com/office/officeart/2008/layout/NameandTitleOrganizationalChart"/>
   </dgm:cxnLst>
   <dgm:bg/>
   <dgm:whole/>

</xml_diff>